<commit_message>
Arrgelos de la consulta
</commit_message>
<xml_diff>
--- a/4- Pruebas/Procedimientos y Casos de Prueba/Iniciar Sesión.docx
+++ b/4- Pruebas/Procedimientos y Casos de Prueba/Iniciar Sesión.docx
@@ -720,21 +720,7 @@
                 <w:sz w:val="16"/>
                 <w:szCs w:val="16"/>
               </w:rPr>
-              <w:t xml:space="preserve"> </w:t>
-            </w:r>
-            <w:r>
-              <w:rPr>
-                <w:sz w:val="16"/>
-                <w:szCs w:val="16"/>
-              </w:rPr>
-              <w:t>tomas@gmail.com</w:t>
-            </w:r>
-            <w:r>
-              <w:rPr>
-                <w:sz w:val="16"/>
-                <w:szCs w:val="16"/>
-              </w:rPr>
-              <w:t xml:space="preserve"> </w:t>
+              <w:t xml:space="preserve"> tomas@gmail.com </w:t>
             </w:r>
             <w:r>
               <w:rPr>
@@ -865,14 +851,13 @@
               </w:rPr>
               <w:t xml:space="preserve">se </w:t>
             </w:r>
-            <w:proofErr w:type="spellStart"/>
             <w:r>
               <w:rPr>
                 <w:sz w:val="16"/>
                 <w:szCs w:val="16"/>
                 <w:lang w:val="es-AR"/>
               </w:rPr>
-              <w:t>redirij</w:t>
+              <w:t>redirige</w:t>
             </w:r>
             <w:r>
               <w:rPr>
@@ -880,16 +865,15 @@
                 <w:szCs w:val="16"/>
                 <w:lang w:val="es-AR"/>
               </w:rPr>
-              <w:t>e</w:t>
-            </w:r>
-            <w:proofErr w:type="spellEnd"/>
+              <w:t xml:space="preserve"> al usuario a</w:t>
+            </w:r>
             <w:r>
               <w:rPr>
                 <w:sz w:val="16"/>
                 <w:szCs w:val="16"/>
                 <w:lang w:val="es-AR"/>
               </w:rPr>
-              <w:t xml:space="preserve"> al usuario a</w:t>
+              <w:t>l</w:t>
             </w:r>
             <w:r>
               <w:rPr>
@@ -897,7 +881,7 @@
                 <w:szCs w:val="16"/>
                 <w:lang w:val="es-AR"/>
               </w:rPr>
-              <w:t>l</w:t>
+              <w:t xml:space="preserve"> tablón de anuncio</w:t>
             </w:r>
             <w:r>
               <w:rPr>
@@ -905,178 +889,7 @@
                 <w:szCs w:val="16"/>
                 <w:lang w:val="es-AR"/>
               </w:rPr>
-              <w:t xml:space="preserve"> tablón de anuncio</w:t>
-            </w:r>
-            <w:r>
-              <w:rPr>
-                <w:sz w:val="16"/>
-                <w:szCs w:val="16"/>
-                <w:lang w:val="es-AR"/>
-              </w:rPr>
               <w:t>s</w:t>
-            </w:r>
-          </w:p>
-        </w:tc>
-      </w:tr>
-      <w:tr>
-        <w:tc>
-          <w:tcPr>
-            <w:tcW w:w="465" w:type="dxa"/>
-            <w:shd w:val="clear" w:color="auto" w:fill="auto"/>
-            <w:tcMar>
-              <w:top w:w="100" w:type="dxa"/>
-              <w:left w:w="100" w:type="dxa"/>
-              <w:bottom w:w="100" w:type="dxa"/>
-              <w:right w:w="100" w:type="dxa"/>
-            </w:tcMar>
-          </w:tcPr>
-          <w:p>
-            <w:pPr>
-              <w:widowControl w:val="0"/>
-              <w:spacing w:line="240" w:lineRule="auto"/>
-              <w:rPr>
-                <w:sz w:val="16"/>
-                <w:szCs w:val="16"/>
-                <w:lang w:val="es-AR"/>
-              </w:rPr>
-            </w:pPr>
-            <w:r>
-              <w:rPr>
-                <w:sz w:val="16"/>
-                <w:szCs w:val="16"/>
-              </w:rPr>
-              <w:t>1.</w:t>
-            </w:r>
-            <w:r>
-              <w:rPr>
-                <w:sz w:val="16"/>
-                <w:szCs w:val="16"/>
-                <w:lang w:val="es-AR"/>
-              </w:rPr>
-              <w:t>3</w:t>
-            </w:r>
-          </w:p>
-        </w:tc>
-        <w:tc>
-          <w:tcPr>
-            <w:tcW w:w="2411" w:type="dxa"/>
-            <w:shd w:val="clear" w:color="auto" w:fill="auto"/>
-            <w:tcMar>
-              <w:top w:w="100" w:type="dxa"/>
-              <w:left w:w="100" w:type="dxa"/>
-              <w:bottom w:w="100" w:type="dxa"/>
-              <w:right w:w="100" w:type="dxa"/>
-            </w:tcMar>
-          </w:tcPr>
-          <w:p>
-            <w:pPr>
-              <w:rPr>
-                <w:sz w:val="16"/>
-                <w:szCs w:val="16"/>
-              </w:rPr>
-            </w:pPr>
-            <w:r>
-              <w:rPr>
-                <w:sz w:val="16"/>
-                <w:szCs w:val="16"/>
-              </w:rPr>
-              <w:t>Comprobar que al iniciar sesión se redirige a la vista de tablón de anuncios.</w:t>
-            </w:r>
-          </w:p>
-        </w:tc>
-        <w:tc>
-          <w:tcPr>
-            <w:tcW w:w="2682" w:type="dxa"/>
-            <w:shd w:val="clear" w:color="auto" w:fill="auto"/>
-            <w:tcMar>
-              <w:top w:w="100" w:type="dxa"/>
-              <w:left w:w="100" w:type="dxa"/>
-              <w:bottom w:w="100" w:type="dxa"/>
-              <w:right w:w="100" w:type="dxa"/>
-            </w:tcMar>
-          </w:tcPr>
-          <w:p>
-            <w:pPr>
-              <w:widowControl w:val="0"/>
-              <w:spacing w:line="240" w:lineRule="auto"/>
-              <w:rPr>
-                <w:sz w:val="16"/>
-                <w:szCs w:val="16"/>
-                <w:lang w:val="es-AR"/>
-              </w:rPr>
-            </w:pPr>
-            <w:r>
-              <w:rPr>
-                <w:sz w:val="16"/>
-                <w:szCs w:val="16"/>
-              </w:rPr>
-              <w:t>Haber ejecutado exitosamente el Caso 1.</w:t>
-            </w:r>
-            <w:r>
-              <w:rPr>
-                <w:sz w:val="16"/>
-                <w:szCs w:val="16"/>
-                <w:lang w:val="es-AR"/>
-              </w:rPr>
-              <w:t>2</w:t>
-            </w:r>
-          </w:p>
-        </w:tc>
-        <w:tc>
-          <w:tcPr>
-            <w:tcW w:w="2295" w:type="dxa"/>
-            <w:shd w:val="clear" w:color="auto" w:fill="auto"/>
-            <w:tcMar>
-              <w:top w:w="100" w:type="dxa"/>
-              <w:left w:w="100" w:type="dxa"/>
-              <w:bottom w:w="100" w:type="dxa"/>
-              <w:right w:w="100" w:type="dxa"/>
-            </w:tcMar>
-          </w:tcPr>
-          <w:p>
-            <w:pPr>
-              <w:widowControl w:val="0"/>
-              <w:spacing w:line="240" w:lineRule="auto"/>
-              <w:rPr>
-                <w:sz w:val="16"/>
-                <w:szCs w:val="16"/>
-              </w:rPr>
-            </w:pPr>
-            <w:r>
-              <w:rPr>
-                <w:sz w:val="16"/>
-                <w:szCs w:val="16"/>
-              </w:rPr>
-              <w:t>No se requieren datos de prueba</w:t>
-            </w:r>
-          </w:p>
-        </w:tc>
-        <w:tc>
-          <w:tcPr>
-            <w:tcW w:w="2670" w:type="dxa"/>
-            <w:shd w:val="clear" w:color="auto" w:fill="auto"/>
-            <w:tcMar>
-              <w:top w:w="100" w:type="dxa"/>
-              <w:left w:w="100" w:type="dxa"/>
-              <w:bottom w:w="100" w:type="dxa"/>
-              <w:right w:w="100" w:type="dxa"/>
-            </w:tcMar>
-          </w:tcPr>
-          <w:p>
-            <w:pPr>
-              <w:widowControl w:val="0"/>
-              <w:spacing w:line="240" w:lineRule="auto"/>
-              <w:rPr>
-                <w:sz w:val="16"/>
-                <w:szCs w:val="16"/>
-              </w:rPr>
-            </w:pPr>
-            <w:r>
-              <w:rPr>
-                <w:sz w:val="16"/>
-                <w:szCs w:val="16"/>
-              </w:rPr>
-              <w:t>Se visualiza el tablón de anuncios.</w:t>
             </w:r>
           </w:p>
         </w:tc>
@@ -1680,6 +1493,7 @@
   <w:style w:type="character" w:default="1" w:styleId="Fuentedeprrafopredeter">
     <w:name w:val="Default Paragraph Font"/>
     <w:uiPriority w:val="1"/>
+    <w:semiHidden/>
     <w:unhideWhenUsed/>
   </w:style>
   <w:style w:type="table" w:default="1" w:styleId="Tablanormal">

</xml_diff>